<commit_message>
Se continúa complementando reporte.
</commit_message>
<xml_diff>
--- a/Prácticas/Filtro Pasa Bajas/Reporte.docx
+++ b/Prácticas/Filtro Pasa Bajas/Reporte.docx
@@ -594,8 +594,6 @@
         </w:rPr>
         <w:t>es de archivos WAV en lenguaje C.</w:t>
       </w:r>
-      <w:bookmarkStart w:id="0" w:name="_GoBack"/>
-      <w:bookmarkEnd w:id="0"/>
     </w:p>
     <w:p>
       <w:pPr>
@@ -625,14 +623,14 @@
           <w:b/>
         </w:rPr>
       </w:pPr>
-      <w:bookmarkStart w:id="1" w:name="_Toc305188108"/>
-      <w:bookmarkStart w:id="2" w:name="_Toc305188168"/>
-      <w:bookmarkStart w:id="3" w:name="_Toc305188397"/>
-      <w:bookmarkStart w:id="4" w:name="_Toc305188507"/>
-      <w:bookmarkStart w:id="5" w:name="_Toc305189013"/>
-      <w:bookmarkStart w:id="6" w:name="_Toc305189067"/>
-      <w:bookmarkStart w:id="7" w:name="_Toc305189198"/>
-      <w:bookmarkStart w:id="8" w:name="_Toc305189221"/>
+      <w:bookmarkStart w:id="0" w:name="_Toc305188108"/>
+      <w:bookmarkStart w:id="1" w:name="_Toc305188168"/>
+      <w:bookmarkStart w:id="2" w:name="_Toc305188397"/>
+      <w:bookmarkStart w:id="3" w:name="_Toc305188507"/>
+      <w:bookmarkStart w:id="4" w:name="_Toc305189013"/>
+      <w:bookmarkStart w:id="5" w:name="_Toc305189067"/>
+      <w:bookmarkStart w:id="6" w:name="_Toc305189198"/>
+      <w:bookmarkStart w:id="7" w:name="_Toc305189221"/>
       <w:r>
         <w:rPr>
           <w:rFonts w:ascii="Times New Roman" w:hAnsi="Times New Roman" w:cs="Times New Roman"/>
@@ -647,6 +645,7 @@
         </w:rPr>
         <w:t>:</w:t>
       </w:r>
+      <w:bookmarkEnd w:id="0"/>
       <w:bookmarkEnd w:id="1"/>
       <w:bookmarkEnd w:id="2"/>
       <w:bookmarkEnd w:id="3"/>
@@ -654,7 +653,6 @@
       <w:bookmarkEnd w:id="5"/>
       <w:bookmarkEnd w:id="6"/>
       <w:bookmarkEnd w:id="7"/>
-      <w:bookmarkEnd w:id="8"/>
     </w:p>
     <w:p>
       <w:pPr>
@@ -694,15 +692,16 @@
           <w:b/>
         </w:rPr>
       </w:pPr>
-      <w:bookmarkStart w:id="9" w:name="_Toc305188111"/>
-      <w:bookmarkStart w:id="10" w:name="_Toc305188171"/>
-      <w:bookmarkStart w:id="11" w:name="_Toc305188400"/>
-      <w:bookmarkStart w:id="12" w:name="_Toc305188510"/>
-      <w:bookmarkStart w:id="13" w:name="_Toc305189016"/>
-      <w:bookmarkStart w:id="14" w:name="_Toc305189070"/>
-      <w:bookmarkStart w:id="15" w:name="_Toc305189201"/>
-      <w:bookmarkStart w:id="16" w:name="_Toc305189224"/>
-    </w:p>
+      <w:bookmarkStart w:id="8" w:name="_Toc305188111"/>
+      <w:bookmarkStart w:id="9" w:name="_Toc305188171"/>
+      <w:bookmarkStart w:id="10" w:name="_Toc305188400"/>
+      <w:bookmarkStart w:id="11" w:name="_Toc305188510"/>
+      <w:bookmarkStart w:id="12" w:name="_Toc305189016"/>
+      <w:bookmarkStart w:id="13" w:name="_Toc305189070"/>
+      <w:bookmarkStart w:id="14" w:name="_Toc305189201"/>
+      <w:bookmarkStart w:id="15" w:name="_Toc305189224"/>
+    </w:p>
+    <w:bookmarkEnd w:id="8"/>
     <w:bookmarkEnd w:id="9"/>
     <w:bookmarkEnd w:id="10"/>
     <w:bookmarkEnd w:id="11"/>
@@ -710,7 +709,6 @@
     <w:bookmarkEnd w:id="13"/>
     <w:bookmarkEnd w:id="14"/>
     <w:bookmarkEnd w:id="15"/>
-    <w:bookmarkEnd w:id="16"/>
     <w:p>
       <w:pPr>
         <w:spacing w:after="0"/>
@@ -801,7 +799,7 @@
           <w:bCs/>
         </w:rPr>
       </w:pPr>
-      <w:bookmarkStart w:id="17" w:name="Indice"/>
+      <w:bookmarkStart w:id="16" w:name="Indice"/>
     </w:p>
     <w:p>
       <w:pPr>
@@ -843,7 +841,7 @@
         <w:t>Índice</w:t>
       </w:r>
     </w:p>
-    <w:bookmarkEnd w:id="17" w:displacedByCustomXml="next"/>
+    <w:bookmarkEnd w:id="16" w:displacedByCustomXml="next"/>
     <w:sdt>
       <w:sdtPr>
         <w:rPr>
@@ -1299,6 +1297,13 @@
               <w:fldChar w:fldCharType="end"/>
             </w:r>
           </w:hyperlink>
+          <w:r>
+            <w:rPr>
+              <w:noProof/>
+              <w:lang w:val="es-MX"/>
+            </w:rPr>
+            <w:t>1</w:t>
+          </w:r>
         </w:p>
         <w:p>
           <w:pPr>
@@ -1670,7 +1675,7 @@
           <w:szCs w:val="22"/>
         </w:rPr>
       </w:pPr>
-      <w:bookmarkStart w:id="18" w:name="_Toc476313175"/>
+      <w:bookmarkStart w:id="17" w:name="_Toc476313175"/>
       <w:r>
         <w:rPr>
           <w:rFonts w:ascii="Times New Roman" w:hAnsi="Times New Roman" w:cs="Times New Roman"/>
@@ -1696,7 +1701,7 @@
         </w:rPr>
         <w:t>:</w:t>
       </w:r>
-      <w:bookmarkEnd w:id="18"/>
+      <w:bookmarkEnd w:id="17"/>
     </w:p>
     <w:p>
       <w:pPr>
@@ -1893,27 +1898,14 @@
       <w:r>
         <w:t xml:space="preserve">Figura </w:t>
       </w:r>
-      <w:r>
-        <w:fldChar w:fldCharType="begin"/>
-      </w:r>
-      <w:r>
-        <w:instrText xml:space="preserve"> SEQ Figura \* ARABIC </w:instrText>
-      </w:r>
-      <w:r>
-        <w:fldChar w:fldCharType="separate"/>
-      </w:r>
-      <w:r>
-        <w:rPr>
-          <w:noProof/>
-        </w:rPr>
-        <w:t>1</w:t>
-      </w:r>
-      <w:r>
-        <w:rPr>
-          <w:noProof/>
-        </w:rPr>
-        <w:fldChar w:fldCharType="end"/>
-      </w:r>
+      <w:fldSimple w:instr=" SEQ Figura \* ARABIC ">
+        <w:r>
+          <w:rPr>
+            <w:noProof/>
+          </w:rPr>
+          <w:t>1</w:t>
+        </w:r>
+      </w:fldSimple>
       <w:r>
         <w:t>. Respuesta homogénea al sistema en la gráfica de polos y ceros.</w:t>
       </w:r>
@@ -1981,7 +1973,7 @@
           <w:szCs w:val="22"/>
         </w:rPr>
       </w:pPr>
-      <w:bookmarkStart w:id="19" w:name="_Toc476313176"/>
+      <w:bookmarkStart w:id="18" w:name="_Toc476313176"/>
       <w:r>
         <w:rPr>
           <w:rFonts w:ascii="Times New Roman" w:hAnsi="Times New Roman" w:cs="Times New Roman"/>
@@ -1999,7 +1991,7 @@
         </w:rPr>
         <w:t>:</w:t>
       </w:r>
-      <w:bookmarkEnd w:id="19"/>
+      <w:bookmarkEnd w:id="18"/>
     </w:p>
     <w:p>
       <w:pPr>
@@ -2214,27 +2206,14 @@
       <w:r>
         <w:t xml:space="preserve">Figura </w:t>
       </w:r>
-      <w:r>
-        <w:fldChar w:fldCharType="begin"/>
-      </w:r>
-      <w:r>
-        <w:instrText xml:space="preserve"> SEQ Figura \* ARABIC </w:instrText>
-      </w:r>
-      <w:r>
-        <w:fldChar w:fldCharType="separate"/>
-      </w:r>
-      <w:r>
-        <w:rPr>
-          <w:noProof/>
-        </w:rPr>
-        <w:t>2</w:t>
-      </w:r>
-      <w:r>
-        <w:rPr>
-          <w:noProof/>
-        </w:rPr>
-        <w:fldChar w:fldCharType="end"/>
-      </w:r>
+      <w:fldSimple w:instr=" SEQ Figura \* ARABIC ">
+        <w:r>
+          <w:rPr>
+            <w:noProof/>
+          </w:rPr>
+          <w:t>2</w:t>
+        </w:r>
+      </w:fldSimple>
       <w:r>
         <w:t>. Configuración Pasa Bajas de un filtro RC de primer orden.</w:t>
       </w:r>
@@ -2491,27 +2470,14 @@
       <w:r>
         <w:t xml:space="preserve">Figura </w:t>
       </w:r>
-      <w:r>
-        <w:fldChar w:fldCharType="begin"/>
-      </w:r>
-      <w:r>
-        <w:instrText xml:space="preserve"> SEQ Figura \* ARABIC </w:instrText>
-      </w:r>
-      <w:r>
-        <w:fldChar w:fldCharType="separate"/>
-      </w:r>
-      <w:r>
-        <w:rPr>
-          <w:noProof/>
-        </w:rPr>
-        <w:t>3</w:t>
-      </w:r>
-      <w:r>
-        <w:rPr>
-          <w:noProof/>
-        </w:rPr>
-        <w:fldChar w:fldCharType="end"/>
-      </w:r>
+      <w:fldSimple w:instr=" SEQ Figura \* ARABIC ">
+        <w:r>
+          <w:rPr>
+            <w:noProof/>
+          </w:rPr>
+          <w:t>3</w:t>
+        </w:r>
+      </w:fldSimple>
       <w:r>
         <w:t>. Comportamiento de un filtro pasa bajas.</w:t>
       </w:r>
@@ -4253,7 +4219,7 @@
           <w:szCs w:val="22"/>
         </w:rPr>
       </w:pPr>
-      <w:bookmarkStart w:id="20" w:name="_Toc476313177"/>
+      <w:bookmarkStart w:id="19" w:name="_Toc476313177"/>
       <w:r>
         <w:rPr>
           <w:rFonts w:ascii="Times New Roman" w:hAnsi="Times New Roman" w:cs="Times New Roman"/>
@@ -4278,7 +4244,7 @@
         </w:rPr>
         <w:t>:</w:t>
       </w:r>
-      <w:bookmarkEnd w:id="20"/>
+      <w:bookmarkEnd w:id="19"/>
     </w:p>
     <w:p>
       <w:pPr>
@@ -4408,7 +4374,7 @@
           <w:szCs w:val="22"/>
         </w:rPr>
       </w:pPr>
-      <w:bookmarkStart w:id="21" w:name="_Toc476313178"/>
+      <w:bookmarkStart w:id="20" w:name="_Toc476313178"/>
       <w:r>
         <w:rPr>
           <w:rFonts w:ascii="Times New Roman" w:hAnsi="Times New Roman" w:cs="Times New Roman"/>
@@ -4425,7 +4391,7 @@
         </w:rPr>
         <w:t>:</w:t>
       </w:r>
-      <w:bookmarkEnd w:id="21"/>
+      <w:bookmarkEnd w:id="20"/>
     </w:p>
     <w:p>
       <w:pPr>
@@ -4645,27 +4611,14 @@
       <w:r>
         <w:t xml:space="preserve">Figura </w:t>
       </w:r>
-      <w:r>
-        <w:fldChar w:fldCharType="begin"/>
-      </w:r>
-      <w:r>
-        <w:instrText xml:space="preserve"> SEQ Figura \* ARABIC </w:instrText>
-      </w:r>
-      <w:r>
-        <w:fldChar w:fldCharType="separate"/>
-      </w:r>
-      <w:r>
-        <w:rPr>
-          <w:noProof/>
-        </w:rPr>
-        <w:t>4</w:t>
-      </w:r>
-      <w:r>
-        <w:rPr>
-          <w:noProof/>
-        </w:rPr>
-        <w:fldChar w:fldCharType="end"/>
-      </w:r>
+      <w:fldSimple w:instr=" SEQ Figura \* ARABIC ">
+        <w:r>
+          <w:rPr>
+            <w:noProof/>
+          </w:rPr>
+          <w:t>4</w:t>
+        </w:r>
+      </w:fldSimple>
       <w:r>
         <w:t>. Diagrama de flujo del proceso general del filtro pasa bajas en lenguaje C.</w:t>
       </w:r>
@@ -4859,30 +4812,14 @@
       <w:r>
         <w:t xml:space="preserve">Figura </w:t>
       </w:r>
-      <w:r>
-        <w:fldChar w:fldCharType="begin"/>
-      </w:r>
-      <w:r>
-        <w:instrText xml:space="preserve"> SEQ Figura \* </w:instrText>
-      </w:r>
-      <w:r>
-        <w:instrText xml:space="preserve">ARABIC </w:instrText>
-      </w:r>
-      <w:r>
-        <w:fldChar w:fldCharType="separate"/>
-      </w:r>
-      <w:r>
-        <w:rPr>
-          <w:noProof/>
-        </w:rPr>
-        <w:t>5</w:t>
-      </w:r>
-      <w:r>
-        <w:rPr>
-          <w:noProof/>
-        </w:rPr>
-        <w:fldChar w:fldCharType="end"/>
-      </w:r>
+      <w:fldSimple w:instr=" SEQ Figura \* ARABIC ">
+        <w:r>
+          <w:rPr>
+            <w:noProof/>
+          </w:rPr>
+          <w:t>5</w:t>
+        </w:r>
+      </w:fldSimple>
       <w:r>
         <w:t>. Función que genera el impulso a partir de las fórmulas obtenidas en el análisis teórico de la solución.</w:t>
       </w:r>
@@ -4983,27 +4920,14 @@
       <w:r>
         <w:t xml:space="preserve">Figura </w:t>
       </w:r>
-      <w:r>
-        <w:fldChar w:fldCharType="begin"/>
-      </w:r>
-      <w:r>
-        <w:instrText xml:space="preserve"> SEQ Figura \* ARABIC </w:instrText>
-      </w:r>
-      <w:r>
-        <w:fldChar w:fldCharType="separate"/>
-      </w:r>
-      <w:r>
-        <w:rPr>
-          <w:noProof/>
-        </w:rPr>
-        <w:t>6</w:t>
-      </w:r>
-      <w:r>
-        <w:rPr>
-          <w:noProof/>
-        </w:rPr>
-        <w:fldChar w:fldCharType="end"/>
-      </w:r>
+      <w:fldSimple w:instr=" SEQ Figura \* ARABIC ">
+        <w:r>
+          <w:rPr>
+            <w:noProof/>
+          </w:rPr>
+          <w:t>6</w:t>
+        </w:r>
+      </w:fldSimple>
       <w:r>
         <w:t>. Ciclo donde se realiza el desplazamiento, almacenamiento y escritura de la señal filtrada.</w:t>
       </w:r>
@@ -5086,27 +5010,14 @@
       <w:r>
         <w:t xml:space="preserve">Figura </w:t>
       </w:r>
-      <w:r>
-        <w:fldChar w:fldCharType="begin"/>
-      </w:r>
-      <w:r>
-        <w:instrText xml:space="preserve"> SEQ Figura \* ARABIC </w:instrText>
-      </w:r>
-      <w:r>
-        <w:fldChar w:fldCharType="separate"/>
-      </w:r>
-      <w:r>
-        <w:rPr>
-          <w:noProof/>
-        </w:rPr>
-        <w:t>7</w:t>
-      </w:r>
-      <w:r>
-        <w:rPr>
-          <w:noProof/>
-        </w:rPr>
-        <w:fldChar w:fldCharType="end"/>
-      </w:r>
+      <w:fldSimple w:instr=" SEQ Figura \* ARABIC ">
+        <w:r>
+          <w:rPr>
+            <w:noProof/>
+          </w:rPr>
+          <w:t>7</w:t>
+        </w:r>
+      </w:fldSimple>
       <w:r>
         <w:t>. Algoritmo que realiza la convolución tomando en cuenta los valores posibles.</w:t>
       </w:r>
@@ -5255,7 +5166,7 @@
           <w:szCs w:val="22"/>
         </w:rPr>
       </w:pPr>
-      <w:bookmarkStart w:id="22" w:name="_Toc476313179"/>
+      <w:bookmarkStart w:id="21" w:name="_Toc476313179"/>
       <w:r>
         <w:rPr>
           <w:rFonts w:ascii="Times New Roman" w:hAnsi="Times New Roman" w:cs="Times New Roman"/>
@@ -5281,7 +5192,7 @@
         </w:rPr>
         <w:t>s</w:t>
       </w:r>
-      <w:bookmarkEnd w:id="22"/>
+      <w:bookmarkEnd w:id="21"/>
       <w:r>
         <w:rPr>
           <w:rFonts w:ascii="Times New Roman" w:hAnsi="Times New Roman" w:cs="Times New Roman"/>
@@ -5355,27 +5266,14 @@
       <w:r>
         <w:t xml:space="preserve">ntrada </w:t>
       </w:r>
-      <w:r>
-        <w:fldChar w:fldCharType="begin"/>
-      </w:r>
-      <w:r>
-        <w:instrText xml:space="preserve"> SEQ Señal_de_entrada \* ARABIC </w:instrText>
-      </w:r>
-      <w:r>
-        <w:fldChar w:fldCharType="separate"/>
-      </w:r>
-      <w:r>
-        <w:rPr>
-          <w:noProof/>
-        </w:rPr>
-        <w:t>1</w:t>
-      </w:r>
-      <w:r>
-        <w:rPr>
-          <w:noProof/>
-        </w:rPr>
-        <w:fldChar w:fldCharType="end"/>
-      </w:r>
+      <w:fldSimple w:instr=" SEQ Señal_de_entrada \* ARABIC ">
+        <w:r>
+          <w:rPr>
+            <w:noProof/>
+          </w:rPr>
+          <w:t>1</w:t>
+        </w:r>
+      </w:fldSimple>
       <w:r>
         <w:t>. Delta de Dirac</w:t>
       </w:r>
@@ -5452,27 +5350,14 @@
       <w:r>
         <w:t xml:space="preserve">Señal Filtrada </w:t>
       </w:r>
-      <w:r>
-        <w:fldChar w:fldCharType="begin"/>
-      </w:r>
-      <w:r>
-        <w:instrText xml:space="preserve"> SEQ Señal_Filtrada \* ARABIC </w:instrText>
-      </w:r>
-      <w:r>
-        <w:fldChar w:fldCharType="separate"/>
-      </w:r>
-      <w:r>
-        <w:rPr>
-          <w:noProof/>
-        </w:rPr>
-        <w:t>1</w:t>
-      </w:r>
-      <w:r>
-        <w:rPr>
-          <w:noProof/>
-        </w:rPr>
-        <w:fldChar w:fldCharType="end"/>
-      </w:r>
+      <w:fldSimple w:instr=" SEQ Señal_Filtrada \* ARABIC ">
+        <w:r>
+          <w:rPr>
+            <w:noProof/>
+          </w:rPr>
+          <w:t>1</w:t>
+        </w:r>
+      </w:fldSimple>
       <w:r>
         <w:t>. Delta de Dirac</w:t>
       </w:r>
@@ -5555,27 +5440,14 @@
       <w:r>
         <w:t xml:space="preserve">ntrada </w:t>
       </w:r>
-      <w:r>
-        <w:fldChar w:fldCharType="begin"/>
-      </w:r>
-      <w:r>
-        <w:instrText xml:space="preserve"> SEQ Señal_de_entrada \* ARABIC </w:instrText>
-      </w:r>
-      <w:r>
-        <w:fldChar w:fldCharType="separate"/>
-      </w:r>
-      <w:r>
-        <w:rPr>
-          <w:noProof/>
-        </w:rPr>
-        <w:t>2</w:t>
-      </w:r>
-      <w:r>
-        <w:rPr>
-          <w:noProof/>
-        </w:rPr>
-        <w:fldChar w:fldCharType="end"/>
-      </w:r>
+      <w:fldSimple w:instr=" SEQ Señal_de_entrada \* ARABIC ">
+        <w:r>
+          <w:rPr>
+            <w:noProof/>
+          </w:rPr>
+          <w:t>2</w:t>
+        </w:r>
+      </w:fldSimple>
       <w:r>
         <w:t>. Tren de Impulsos</w:t>
       </w:r>
@@ -5653,27 +5525,14 @@
       <w:r>
         <w:t xml:space="preserve">Señal Filtrada </w:t>
       </w:r>
-      <w:r>
-        <w:fldChar w:fldCharType="begin"/>
-      </w:r>
-      <w:r>
-        <w:instrText xml:space="preserve"> SEQ Señal_Filtrada \* ARABIC </w:instrText>
-      </w:r>
-      <w:r>
-        <w:fldChar w:fldCharType="separate"/>
-      </w:r>
-      <w:r>
-        <w:rPr>
-          <w:noProof/>
-        </w:rPr>
-        <w:t>2</w:t>
-      </w:r>
-      <w:r>
-        <w:rPr>
-          <w:noProof/>
-        </w:rPr>
-        <w:fldChar w:fldCharType="end"/>
-      </w:r>
+      <w:fldSimple w:instr=" SEQ Señal_Filtrada \* ARABIC ">
+        <w:r>
+          <w:rPr>
+            <w:noProof/>
+          </w:rPr>
+          <w:t>2</w:t>
+        </w:r>
+      </w:fldSimple>
       <w:r>
         <w:t>. Tren de Impulsos (Ampliado)</w:t>
       </w:r>
@@ -5756,27 +5615,14 @@
       <w:r>
         <w:t xml:space="preserve">ntrada </w:t>
       </w:r>
-      <w:r>
-        <w:fldChar w:fldCharType="begin"/>
-      </w:r>
-      <w:r>
-        <w:instrText xml:space="preserve"> SEQ Señal_de_entrada \* ARABIC </w:instrText>
-      </w:r>
-      <w:r>
-        <w:fldChar w:fldCharType="separate"/>
-      </w:r>
-      <w:r>
-        <w:rPr>
-          <w:noProof/>
-        </w:rPr>
-        <w:t>3</w:t>
-      </w:r>
-      <w:r>
-        <w:rPr>
-          <w:noProof/>
-        </w:rPr>
-        <w:fldChar w:fldCharType="end"/>
-      </w:r>
+      <w:fldSimple w:instr=" SEQ Señal_de_entrada \* ARABIC ">
+        <w:r>
+          <w:rPr>
+            <w:noProof/>
+          </w:rPr>
+          <w:t>3</w:t>
+        </w:r>
+      </w:fldSimple>
       <w:r>
         <w:t>. Función Heaviside</w:t>
       </w:r>
@@ -5853,27 +5699,14 @@
       <w:r>
         <w:t xml:space="preserve">Señal Filtrada </w:t>
       </w:r>
-      <w:r>
-        <w:fldChar w:fldCharType="begin"/>
-      </w:r>
-      <w:r>
-        <w:instrText xml:space="preserve"> SEQ Señal_Filtrada \* ARABIC </w:instrText>
-      </w:r>
-      <w:r>
-        <w:fldChar w:fldCharType="separate"/>
-      </w:r>
-      <w:r>
-        <w:rPr>
-          <w:noProof/>
-        </w:rPr>
-        <w:t>3</w:t>
-      </w:r>
-      <w:r>
-        <w:rPr>
-          <w:noProof/>
-        </w:rPr>
-        <w:fldChar w:fldCharType="end"/>
-      </w:r>
+      <w:fldSimple w:instr=" SEQ Señal_Filtrada \* ARABIC ">
+        <w:r>
+          <w:rPr>
+            <w:noProof/>
+          </w:rPr>
+          <w:t>3</w:t>
+        </w:r>
+      </w:fldSimple>
       <w:r>
         <w:t>. Función Heaviside</w:t>
       </w:r>
@@ -5954,27 +5787,14 @@
       <w:r>
         <w:t xml:space="preserve">ntrada </w:t>
       </w:r>
-      <w:r>
-        <w:fldChar w:fldCharType="begin"/>
-      </w:r>
-      <w:r>
-        <w:instrText xml:space="preserve"> SEQ Señal_de_entrada \* ARABIC </w:instrText>
-      </w:r>
-      <w:r>
-        <w:fldChar w:fldCharType="separate"/>
-      </w:r>
-      <w:r>
-        <w:rPr>
-          <w:noProof/>
-        </w:rPr>
-        <w:t>4</w:t>
-      </w:r>
-      <w:r>
-        <w:rPr>
-          <w:noProof/>
-        </w:rPr>
-        <w:fldChar w:fldCharType="end"/>
-      </w:r>
+      <w:fldSimple w:instr=" SEQ Señal_de_entrada \* ARABIC ">
+        <w:r>
+          <w:rPr>
+            <w:noProof/>
+          </w:rPr>
+          <w:t>4</w:t>
+        </w:r>
+      </w:fldSimple>
       <w:r>
         <w:t>. Coseno</w:t>
       </w:r>
@@ -6051,27 +5871,14 @@
       <w:r>
         <w:t xml:space="preserve">Señal Filtrada </w:t>
       </w:r>
-      <w:r>
-        <w:fldChar w:fldCharType="begin"/>
-      </w:r>
-      <w:r>
-        <w:instrText xml:space="preserve"> SEQ Señal_Filtrada \* ARABIC </w:instrText>
-      </w:r>
-      <w:r>
-        <w:fldChar w:fldCharType="separate"/>
-      </w:r>
-      <w:r>
-        <w:rPr>
-          <w:noProof/>
-        </w:rPr>
-        <w:t>4</w:t>
-      </w:r>
-      <w:r>
-        <w:rPr>
-          <w:noProof/>
-        </w:rPr>
-        <w:fldChar w:fldCharType="end"/>
-      </w:r>
+      <w:fldSimple w:instr=" SEQ Señal_Filtrada \* ARABIC ">
+        <w:r>
+          <w:rPr>
+            <w:noProof/>
+          </w:rPr>
+          <w:t>4</w:t>
+        </w:r>
+      </w:fldSimple>
       <w:r>
         <w:t>. Coseno</w:t>
       </w:r>
@@ -6151,27 +5958,14 @@
       <w:r>
         <w:t xml:space="preserve">ntrada </w:t>
       </w:r>
-      <w:r>
-        <w:fldChar w:fldCharType="begin"/>
-      </w:r>
-      <w:r>
-        <w:instrText xml:space="preserve"> SEQ Señal_de_entrada \* ARABIC </w:instrText>
-      </w:r>
-      <w:r>
-        <w:fldChar w:fldCharType="separate"/>
-      </w:r>
-      <w:r>
-        <w:rPr>
-          <w:noProof/>
-        </w:rPr>
-        <w:t>5</w:t>
-      </w:r>
-      <w:r>
-        <w:rPr>
-          <w:noProof/>
-        </w:rPr>
-        <w:fldChar w:fldCharType="end"/>
-      </w:r>
+      <w:fldSimple w:instr=" SEQ Señal_de_entrada \* ARABIC ">
+        <w:r>
+          <w:rPr>
+            <w:noProof/>
+          </w:rPr>
+          <w:t>5</w:t>
+        </w:r>
+      </w:fldSimple>
       <w:r>
         <w:t>. Coseno Inestable</w:t>
       </w:r>
@@ -6249,27 +6043,14 @@
       <w:r>
         <w:t xml:space="preserve">Señal Filtrada </w:t>
       </w:r>
-      <w:r>
-        <w:fldChar w:fldCharType="begin"/>
-      </w:r>
-      <w:r>
-        <w:instrText xml:space="preserve"> SEQ Señal_Filtrada \* ARABIC </w:instrText>
-      </w:r>
-      <w:r>
-        <w:fldChar w:fldCharType="separate"/>
-      </w:r>
-      <w:r>
-        <w:rPr>
-          <w:noProof/>
-        </w:rPr>
-        <w:t>5</w:t>
-      </w:r>
-      <w:r>
-        <w:rPr>
-          <w:noProof/>
-        </w:rPr>
-        <w:fldChar w:fldCharType="end"/>
-      </w:r>
+      <w:fldSimple w:instr=" SEQ Señal_Filtrada \* ARABIC ">
+        <w:r>
+          <w:rPr>
+            <w:noProof/>
+          </w:rPr>
+          <w:t>5</w:t>
+        </w:r>
+      </w:fldSimple>
       <w:r>
         <w:t>. Coseno Inestable (Orden del sistema = 20)</w:t>
       </w:r>
@@ -6346,27 +6127,14 @@
       <w:r>
         <w:t xml:space="preserve">Señal Filtrada </w:t>
       </w:r>
-      <w:r>
-        <w:fldChar w:fldCharType="begin"/>
-      </w:r>
-      <w:r>
-        <w:instrText xml:space="preserve"> SEQ Señal_Filtrada \* ARABIC </w:instrText>
-      </w:r>
-      <w:r>
-        <w:fldChar w:fldCharType="separate"/>
-      </w:r>
-      <w:r>
-        <w:rPr>
-          <w:noProof/>
-        </w:rPr>
-        <w:t>6</w:t>
-      </w:r>
-      <w:r>
-        <w:rPr>
-          <w:noProof/>
-        </w:rPr>
-        <w:fldChar w:fldCharType="end"/>
-      </w:r>
+      <w:fldSimple w:instr=" SEQ Señal_Filtrada \* ARABIC ">
+        <w:r>
+          <w:rPr>
+            <w:noProof/>
+          </w:rPr>
+          <w:t>6</w:t>
+        </w:r>
+      </w:fldSimple>
       <w:r>
         <w:t>. Coseno Inestable (Orden del sistema = 10)</w:t>
       </w:r>
@@ -6443,27 +6211,14 @@
       <w:r>
         <w:t xml:space="preserve">Señal Filtrada </w:t>
       </w:r>
-      <w:r>
-        <w:fldChar w:fldCharType="begin"/>
-      </w:r>
-      <w:r>
-        <w:instrText xml:space="preserve"> SEQ Señal_Filtrada \* ARABIC </w:instrText>
-      </w:r>
-      <w:r>
-        <w:fldChar w:fldCharType="separate"/>
-      </w:r>
-      <w:r>
-        <w:rPr>
-          <w:noProof/>
-        </w:rPr>
-        <w:t>7</w:t>
-      </w:r>
-      <w:r>
-        <w:rPr>
-          <w:noProof/>
-        </w:rPr>
-        <w:fldChar w:fldCharType="end"/>
-      </w:r>
+      <w:fldSimple w:instr=" SEQ Señal_Filtrada \* ARABIC ">
+        <w:r>
+          <w:rPr>
+            <w:noProof/>
+          </w:rPr>
+          <w:t>7</w:t>
+        </w:r>
+      </w:fldSimple>
       <w:r>
         <w:t>. Coseno Inestable (Orden del sistema = 30)</w:t>
       </w:r>
@@ -6541,27 +6296,14 @@
       <w:r>
         <w:t xml:space="preserve">Señal Filtrada </w:t>
       </w:r>
-      <w:r>
-        <w:fldChar w:fldCharType="begin"/>
-      </w:r>
-      <w:r>
-        <w:instrText xml:space="preserve"> SEQ Señal_Filtrada \* ARABIC </w:instrText>
-      </w:r>
-      <w:r>
-        <w:fldChar w:fldCharType="separate"/>
-      </w:r>
-      <w:r>
-        <w:rPr>
-          <w:noProof/>
-        </w:rPr>
-        <w:t>8</w:t>
-      </w:r>
-      <w:r>
-        <w:rPr>
-          <w:noProof/>
-        </w:rPr>
-        <w:fldChar w:fldCharType="end"/>
-      </w:r>
+      <w:fldSimple w:instr=" SEQ Señal_Filtrada \* ARABIC ">
+        <w:r>
+          <w:rPr>
+            <w:noProof/>
+          </w:rPr>
+          <w:t>8</w:t>
+        </w:r>
+      </w:fldSimple>
       <w:r>
         <w:t>. Coseno Inestable (Orden del sistema = 100)</w:t>
       </w:r>
@@ -6638,85 +6380,17 @@
       <w:r>
         <w:t xml:space="preserve">Señal Filtrada </w:t>
       </w:r>
-      <w:r>
-        <w:fldChar w:fldCharType="begin"/>
-      </w:r>
-      <w:r>
-        <w:instrText xml:space="preserve"> SEQ Señal_Filtrada \* ARABIC </w:instrText>
-      </w:r>
-      <w:r>
-        <w:fldChar w:fldCharType="separate"/>
-      </w:r>
-      <w:r>
-        <w:rPr>
-          <w:noProof/>
-        </w:rPr>
-        <w:t>9</w:t>
-      </w:r>
-      <w:r>
-        <w:rPr>
-          <w:noProof/>
-        </w:rPr>
-        <w:fldChar w:fldCharType="end"/>
-      </w:r>
+      <w:fldSimple w:instr=" SEQ Señal_Filtrada \* ARABIC ">
+        <w:r>
+          <w:rPr>
+            <w:noProof/>
+          </w:rPr>
+          <w:t>9</w:t>
+        </w:r>
+      </w:fldSimple>
       <w:r>
         <w:t>. Coseno Inestable (Orden del sistema = 1000)</w:t>
       </w:r>
-    </w:p>
-    <w:p>
-      <w:pPr>
-        <w:pStyle w:val="NormalWeb"/>
-        <w:rPr>
-          <w:color w:val="000000"/>
-          <w:sz w:val="22"/>
-          <w:szCs w:val="22"/>
-          <w:shd w:val="clear" w:color="auto" w:fill="FFFFFF"/>
-        </w:rPr>
-      </w:pPr>
-    </w:p>
-    <w:p>
-      <w:pPr>
-        <w:pStyle w:val="NormalWeb"/>
-        <w:rPr>
-          <w:color w:val="000000"/>
-          <w:sz w:val="22"/>
-          <w:szCs w:val="22"/>
-          <w:shd w:val="clear" w:color="auto" w:fill="FFFFFF"/>
-        </w:rPr>
-      </w:pPr>
-    </w:p>
-    <w:p>
-      <w:pPr>
-        <w:pStyle w:val="NormalWeb"/>
-        <w:rPr>
-          <w:color w:val="000000"/>
-          <w:sz w:val="22"/>
-          <w:szCs w:val="22"/>
-          <w:shd w:val="clear" w:color="auto" w:fill="FFFFFF"/>
-        </w:rPr>
-      </w:pPr>
-    </w:p>
-    <w:p>
-      <w:pPr>
-        <w:pStyle w:val="NormalWeb"/>
-        <w:rPr>
-          <w:color w:val="000000"/>
-          <w:sz w:val="22"/>
-          <w:szCs w:val="22"/>
-          <w:shd w:val="clear" w:color="auto" w:fill="FFFFFF"/>
-        </w:rPr>
-      </w:pPr>
-    </w:p>
-    <w:p>
-      <w:pPr>
-        <w:pStyle w:val="NormalWeb"/>
-        <w:rPr>
-          <w:color w:val="000000"/>
-          <w:sz w:val="22"/>
-          <w:szCs w:val="22"/>
-          <w:shd w:val="clear" w:color="auto" w:fill="FFFFFF"/>
-        </w:rPr>
-      </w:pPr>
     </w:p>
     <w:p>
       <w:pPr>
@@ -6728,7 +6402,7 @@
           <w:szCs w:val="22"/>
         </w:rPr>
       </w:pPr>
-      <w:bookmarkStart w:id="23" w:name="_Toc476313180"/>
+      <w:bookmarkStart w:id="22" w:name="_Toc476313180"/>
       <w:r>
         <w:rPr>
           <w:rFonts w:ascii="Times New Roman" w:hAnsi="Times New Roman" w:cs="Times New Roman"/>
@@ -6745,7 +6419,20 @@
         </w:rPr>
         <w:t>n:</w:t>
       </w:r>
-      <w:bookmarkEnd w:id="23"/>
+      <w:bookmarkEnd w:id="22"/>
+    </w:p>
+    <w:p>
+      <w:pPr>
+        <w:pStyle w:val="NormalWeb"/>
+        <w:shd w:val="clear" w:color="auto" w:fill="FFFFFF"/>
+        <w:spacing w:before="0" w:beforeAutospacing="0" w:after="0" w:afterAutospacing="0"/>
+        <w:jc w:val="both"/>
+        <w:rPr>
+          <w:color w:val="000000"/>
+          <w:sz w:val="22"/>
+          <w:szCs w:val="22"/>
+        </w:rPr>
+      </w:pPr>
     </w:p>
     <w:p>
       <w:pPr>
@@ -6850,7 +6537,984 @@
           <w:sz w:val="22"/>
           <w:szCs w:val="22"/>
         </w:rPr>
-        <w:t>La discusión es también un espacio en el reporte donde cualquier calificación o reservación que se tiene sobre la investigación debe ser mencionada,</w:t>
+        <w:t>La discusión es también un espacio en el reporte donde cualquier calificación o reservación que se tiene sobre la in</w:t>
+      </w:r>
+      <w:r>
+        <w:rPr>
+          <w:color w:val="000000"/>
+          <w:sz w:val="22"/>
+          <w:szCs w:val="22"/>
+        </w:rPr>
+        <w:t>vestigación debe ser mencionada.</w:t>
+      </w:r>
+    </w:p>
+    <w:p>
+      <w:pPr>
+        <w:pStyle w:val="NormalWeb"/>
+        <w:shd w:val="clear" w:color="auto" w:fill="FFFFFF"/>
+        <w:spacing w:before="0" w:beforeAutospacing="0" w:after="0" w:afterAutospacing="0"/>
+        <w:jc w:val="both"/>
+        <w:rPr>
+          <w:color w:val="000000"/>
+          <w:sz w:val="22"/>
+          <w:szCs w:val="22"/>
+        </w:rPr>
+      </w:pPr>
+      <w:r>
+        <w:rPr>
+          <w:color w:val="000000"/>
+          <w:sz w:val="22"/>
+          <w:szCs w:val="22"/>
+        </w:rPr>
+        <w:t xml:space="preserve">En los resultados obtenidos, se puede observar una notable diferencia entre la señal de salida que se introduce al sistema y la señal de salida al pasar por el filtro pasa bajas. </w:t>
+      </w:r>
+      <w:r>
+        <w:rPr>
+          <w:color w:val="000000"/>
+          <w:sz w:val="22"/>
+          <w:szCs w:val="22"/>
+        </w:rPr>
+        <w:t xml:space="preserve">En algunas señales, como la función Heaviside o el Coseno, no es tan notorio el cambio, sin embargo, en las demás, es bastante distinta la señal, dejando pasar únicamente las frecuencias menores a la frecuencia de corte (para esta práctica, la frecuencia de corte es de 1 KHz), y atenuando las frecuencias mayores a ésta. </w:t>
+      </w:r>
+    </w:p>
+    <w:p>
+      <w:pPr>
+        <w:pStyle w:val="NormalWeb"/>
+        <w:shd w:val="clear" w:color="auto" w:fill="FFFFFF"/>
+        <w:spacing w:before="0" w:beforeAutospacing="0" w:after="0" w:afterAutospacing="0"/>
+        <w:jc w:val="both"/>
+        <w:rPr>
+          <w:color w:val="000000"/>
+          <w:sz w:val="22"/>
+          <w:szCs w:val="22"/>
+        </w:rPr>
+      </w:pPr>
+    </w:p>
+    <w:p>
+      <w:pPr>
+        <w:pStyle w:val="NormalWeb"/>
+        <w:shd w:val="clear" w:color="auto" w:fill="FFFFFF"/>
+        <w:spacing w:before="0" w:beforeAutospacing="0" w:after="0" w:afterAutospacing="0"/>
+        <w:jc w:val="both"/>
+        <w:rPr>
+          <w:color w:val="000000"/>
+          <w:sz w:val="22"/>
+          <w:szCs w:val="22"/>
+        </w:rPr>
+      </w:pPr>
+      <w:r>
+        <w:rPr>
+          <w:color w:val="000000"/>
+          <w:sz w:val="22"/>
+          <w:szCs w:val="22"/>
+        </w:rPr>
+        <w:t xml:space="preserve">Es importante resaltar que podemos comprobar que el comportamiento mostrado en la Figura 3 es correcto, además, aseveramos que la gráfica real difiere de la gráfica ideal de un filtro pasa bajas, debido a que existen distintos factores que hacen imposible el eliminar inmediatamente las frecuencias (es decir, mandarlas a 0), pero, lo que sí podemos hacer, es irlas atenuando </w:t>
+      </w:r>
+      <w:r>
+        <w:rPr>
+          <w:color w:val="000000"/>
+          <w:sz w:val="22"/>
+          <w:szCs w:val="22"/>
+        </w:rPr>
+        <w:t>paulatin</w:t>
+      </w:r>
+      <w:r>
+        <w:rPr>
+          <w:color w:val="000000"/>
+          <w:sz w:val="22"/>
+          <w:szCs w:val="22"/>
+        </w:rPr>
+        <w:t>amente.</w:t>
+      </w:r>
+    </w:p>
+    <w:p>
+      <w:pPr>
+        <w:pStyle w:val="NormalWeb"/>
+        <w:shd w:val="clear" w:color="auto" w:fill="FFFFFF"/>
+        <w:spacing w:before="0" w:beforeAutospacing="0" w:after="0" w:afterAutospacing="0"/>
+        <w:jc w:val="both"/>
+        <w:rPr>
+          <w:color w:val="000000"/>
+          <w:sz w:val="22"/>
+          <w:szCs w:val="22"/>
+        </w:rPr>
+      </w:pPr>
+    </w:p>
+    <w:p>
+      <w:pPr>
+        <w:pStyle w:val="NormalWeb"/>
+        <w:shd w:val="clear" w:color="auto" w:fill="FFFFFF"/>
+        <w:spacing w:before="0" w:beforeAutospacing="0" w:after="0" w:afterAutospacing="0"/>
+        <w:jc w:val="both"/>
+        <w:rPr>
+          <w:color w:val="000000"/>
+          <w:sz w:val="22"/>
+          <w:szCs w:val="22"/>
+        </w:rPr>
+      </w:pPr>
+      <w:r>
+        <w:rPr>
+          <w:color w:val="000000"/>
+          <w:sz w:val="22"/>
+          <w:szCs w:val="22"/>
+        </w:rPr>
+        <w:lastRenderedPageBreak/>
+        <w:t>En las señales filtradas del coseno inestable (recordemos que una señal inestable es una señal que crece indefinidamente, es decir que los polos que la describen se encuentran gráficamente en el semiplano derecho del diagrama de polos y ceros), es interesante notar que mientras menos sea el orden del sistema la señal filtrada tiene un poco de ruido, ya que no tiene un filtrado tan correcto como lo esperaríamos.</w:t>
+      </w:r>
+      <w:r>
+        <w:rPr>
+          <w:color w:val="000000"/>
+          <w:sz w:val="22"/>
+          <w:szCs w:val="22"/>
+        </w:rPr>
+        <w:t xml:space="preserve"> </w:t>
+      </w:r>
+    </w:p>
+    <w:p>
+      <w:pPr>
+        <w:pStyle w:val="NormalWeb"/>
+        <w:shd w:val="clear" w:color="auto" w:fill="FFFFFF"/>
+        <w:spacing w:before="0" w:beforeAutospacing="0" w:after="0" w:afterAutospacing="0"/>
+        <w:jc w:val="both"/>
+        <w:rPr>
+          <w:color w:val="000000"/>
+          <w:sz w:val="22"/>
+          <w:szCs w:val="22"/>
+        </w:rPr>
+      </w:pPr>
+    </w:p>
+    <w:p>
+      <w:pPr>
+        <w:pStyle w:val="NormalWeb"/>
+        <w:shd w:val="clear" w:color="auto" w:fill="FFFFFF"/>
+        <w:spacing w:before="0" w:beforeAutospacing="0" w:after="0" w:afterAutospacing="0"/>
+        <w:jc w:val="both"/>
+        <w:rPr>
+          <w:color w:val="000000"/>
+          <w:sz w:val="22"/>
+          <w:szCs w:val="22"/>
+        </w:rPr>
+      </w:pPr>
+      <w:r>
+        <w:rPr>
+          <w:color w:val="000000"/>
+          <w:sz w:val="22"/>
+          <w:szCs w:val="22"/>
+        </w:rPr>
+        <w:t xml:space="preserve">Además, debido a esto, podríamos esperar que mientras el orden del sistema sea mayor, la señal filtrada obtenida sería más limpia, y es algo cierto, sin embargo, existe un límite, como podemos ver si la orden del sistema es 30, comparada con 10 o 20, la diferencia es muy notoria, pero si la aumentamos a 100, ya no hay diferencia, o al menos no gráficamente, y cuando aumentamos a 1,000, se puede ver que efectivamente no existe un cambio significativo en la señal de salida. Por lo cual, estaríamos consumiendo demasiado tiempo de cómputo y recursos de la computadora, realizando operaciones innecesarias para una respuesta idéntica o muy parecida. </w:t>
+      </w:r>
+    </w:p>
+    <w:p>
+      <w:pPr>
+        <w:pStyle w:val="NormalWeb"/>
+        <w:shd w:val="clear" w:color="auto" w:fill="FFFFFF"/>
+        <w:spacing w:before="0" w:beforeAutospacing="0" w:after="0" w:afterAutospacing="0"/>
+        <w:jc w:val="both"/>
+        <w:rPr>
+          <w:color w:val="000000"/>
+          <w:sz w:val="22"/>
+          <w:szCs w:val="22"/>
+        </w:rPr>
+      </w:pPr>
+      <w:r>
+        <w:rPr>
+          <w:color w:val="000000"/>
+          <w:sz w:val="22"/>
+          <w:szCs w:val="22"/>
+        </w:rPr>
+        <w:t>Para poder corroborar esto, no podemos seguir viendo únicamente con el software GoldWave, así que nos auxiliaremos con Frhed que es un software que nos permite visualizar estas señales en formato binario o hexadecimal.</w:t>
+      </w:r>
+    </w:p>
+    <w:p>
+      <w:pPr>
+        <w:pStyle w:val="NormalWeb"/>
+        <w:shd w:val="clear" w:color="auto" w:fill="FFFFFF"/>
+        <w:spacing w:before="0" w:beforeAutospacing="0" w:after="0" w:afterAutospacing="0"/>
+        <w:jc w:val="both"/>
+        <w:rPr>
+          <w:color w:val="000000"/>
+          <w:sz w:val="22"/>
+          <w:szCs w:val="22"/>
+        </w:rPr>
+      </w:pPr>
+    </w:p>
+    <w:p>
+      <w:pPr>
+        <w:pStyle w:val="NormalWeb"/>
+        <w:keepNext/>
+        <w:shd w:val="clear" w:color="auto" w:fill="FFFFFF"/>
+        <w:spacing w:before="0" w:beforeAutospacing="0" w:after="0" w:afterAutospacing="0"/>
+        <w:jc w:val="center"/>
+      </w:pPr>
+      <w:r>
+        <w:rPr>
+          <w:noProof/>
+        </w:rPr>
+        <w:drawing>
+          <wp:inline distT="0" distB="0" distL="0" distR="0" wp14:anchorId="71472981" wp14:editId="7038F104">
+            <wp:extent cx="5616000" cy="1287397"/>
+            <wp:effectExtent l="0" t="0" r="3810" b="8255"/>
+            <wp:docPr id="3" name="Imagen 3"/>
+            <wp:cNvGraphicFramePr>
+              <a:graphicFrameLocks xmlns:a="http://schemas.openxmlformats.org/drawingml/2006/main" noChangeAspect="1"/>
+            </wp:cNvGraphicFramePr>
+            <a:graphic xmlns:a="http://schemas.openxmlformats.org/drawingml/2006/main">
+              <a:graphicData uri="http://schemas.openxmlformats.org/drawingml/2006/picture">
+                <pic:pic xmlns:pic="http://schemas.openxmlformats.org/drawingml/2006/picture">
+                  <pic:nvPicPr>
+                    <pic:cNvPr id="1" name=""/>
+                    <pic:cNvPicPr/>
+                  </pic:nvPicPr>
+                  <pic:blipFill>
+                    <a:blip r:embed="rId34"/>
+                    <a:stretch>
+                      <a:fillRect/>
+                    </a:stretch>
+                  </pic:blipFill>
+                  <pic:spPr>
+                    <a:xfrm>
+                      <a:off x="0" y="0"/>
+                      <a:ext cx="5616000" cy="1287397"/>
+                    </a:xfrm>
+                    <a:prstGeom prst="rect">
+                      <a:avLst/>
+                    </a:prstGeom>
+                  </pic:spPr>
+                </pic:pic>
+              </a:graphicData>
+            </a:graphic>
+          </wp:inline>
+        </w:drawing>
+      </w:r>
+    </w:p>
+    <w:p>
+      <w:pPr>
+        <w:pStyle w:val="Descripcin"/>
+        <w:jc w:val="center"/>
+        <w:rPr>
+          <w:color w:val="000000"/>
+          <w:sz w:val="22"/>
+          <w:szCs w:val="22"/>
+        </w:rPr>
+      </w:pPr>
+      <w:r>
+        <w:t xml:space="preserve">Hexadecimal </w:t>
+      </w:r>
+      <w:fldSimple w:instr=" SEQ Hexadecimal \* ARABIC ">
+        <w:r>
+          <w:rPr>
+            <w:noProof/>
+          </w:rPr>
+          <w:t>1</w:t>
+        </w:r>
+      </w:fldSimple>
+      <w:r>
+        <w:t>. Coseno Inestable Filtrado (Orden del Sistema = 10)</w:t>
+      </w:r>
+    </w:p>
+    <w:p>
+      <w:pPr>
+        <w:pStyle w:val="NormalWeb"/>
+        <w:shd w:val="clear" w:color="auto" w:fill="FFFFFF"/>
+        <w:spacing w:before="0" w:beforeAutospacing="0" w:after="0" w:afterAutospacing="0"/>
+        <w:jc w:val="both"/>
+        <w:rPr>
+          <w:color w:val="000000"/>
+          <w:sz w:val="22"/>
+          <w:szCs w:val="22"/>
+        </w:rPr>
+      </w:pPr>
+    </w:p>
+    <w:p>
+      <w:pPr>
+        <w:pStyle w:val="NormalWeb"/>
+        <w:keepNext/>
+        <w:shd w:val="clear" w:color="auto" w:fill="FFFFFF"/>
+        <w:spacing w:before="0" w:beforeAutospacing="0" w:after="0" w:afterAutospacing="0"/>
+        <w:jc w:val="center"/>
+      </w:pPr>
+      <w:r>
+        <w:rPr>
+          <w:noProof/>
+        </w:rPr>
+        <w:drawing>
+          <wp:inline distT="0" distB="0" distL="0" distR="0" wp14:anchorId="50F58315" wp14:editId="23BA6052">
+            <wp:extent cx="5616000" cy="1279136"/>
+            <wp:effectExtent l="0" t="0" r="3810" b="0"/>
+            <wp:docPr id="30" name="Imagen 30"/>
+            <wp:cNvGraphicFramePr>
+              <a:graphicFrameLocks xmlns:a="http://schemas.openxmlformats.org/drawingml/2006/main" noChangeAspect="1"/>
+            </wp:cNvGraphicFramePr>
+            <a:graphic xmlns:a="http://schemas.openxmlformats.org/drawingml/2006/main">
+              <a:graphicData uri="http://schemas.openxmlformats.org/drawingml/2006/picture">
+                <pic:pic xmlns:pic="http://schemas.openxmlformats.org/drawingml/2006/picture">
+                  <pic:nvPicPr>
+                    <pic:cNvPr id="1" name=""/>
+                    <pic:cNvPicPr/>
+                  </pic:nvPicPr>
+                  <pic:blipFill>
+                    <a:blip r:embed="rId35"/>
+                    <a:stretch>
+                      <a:fillRect/>
+                    </a:stretch>
+                  </pic:blipFill>
+                  <pic:spPr>
+                    <a:xfrm>
+                      <a:off x="0" y="0"/>
+                      <a:ext cx="5616000" cy="1279136"/>
+                    </a:xfrm>
+                    <a:prstGeom prst="rect">
+                      <a:avLst/>
+                    </a:prstGeom>
+                  </pic:spPr>
+                </pic:pic>
+              </a:graphicData>
+            </a:graphic>
+          </wp:inline>
+        </w:drawing>
+      </w:r>
+    </w:p>
+    <w:p>
+      <w:pPr>
+        <w:pStyle w:val="Descripcin"/>
+        <w:jc w:val="center"/>
+        <w:rPr>
+          <w:color w:val="000000"/>
+          <w:sz w:val="22"/>
+          <w:szCs w:val="22"/>
+        </w:rPr>
+      </w:pPr>
+      <w:r>
+        <w:t xml:space="preserve">Hexadecimal </w:t>
+      </w:r>
+      <w:fldSimple w:instr=" SEQ Hexadecimal \* ARABIC ">
+        <w:r>
+          <w:rPr>
+            <w:noProof/>
+          </w:rPr>
+          <w:t>2</w:t>
+        </w:r>
+      </w:fldSimple>
+      <w:r>
+        <w:t>. Coseno Inestable Filtrado (Orden del Sistema = 30)</w:t>
+      </w:r>
+    </w:p>
+    <w:p>
+      <w:pPr>
+        <w:pStyle w:val="NormalWeb"/>
+        <w:shd w:val="clear" w:color="auto" w:fill="FFFFFF"/>
+        <w:spacing w:before="0" w:beforeAutospacing="0" w:after="0" w:afterAutospacing="0"/>
+        <w:jc w:val="both"/>
+        <w:rPr>
+          <w:color w:val="000000"/>
+          <w:sz w:val="22"/>
+          <w:szCs w:val="22"/>
+        </w:rPr>
+      </w:pPr>
+    </w:p>
+    <w:p>
+      <w:pPr>
+        <w:pStyle w:val="NormalWeb"/>
+        <w:keepNext/>
+        <w:shd w:val="clear" w:color="auto" w:fill="FFFFFF"/>
+        <w:spacing w:before="0" w:beforeAutospacing="0" w:after="0" w:afterAutospacing="0"/>
+        <w:jc w:val="center"/>
+      </w:pPr>
+      <w:r>
+        <w:rPr>
+          <w:noProof/>
+        </w:rPr>
+        <w:drawing>
+          <wp:inline distT="0" distB="0" distL="0" distR="0" wp14:anchorId="6945F773" wp14:editId="099AD14B">
+            <wp:extent cx="5616000" cy="1285491"/>
+            <wp:effectExtent l="0" t="0" r="3810" b="0"/>
+            <wp:docPr id="31" name="Imagen 31"/>
+            <wp:cNvGraphicFramePr>
+              <a:graphicFrameLocks xmlns:a="http://schemas.openxmlformats.org/drawingml/2006/main" noChangeAspect="1"/>
+            </wp:cNvGraphicFramePr>
+            <a:graphic xmlns:a="http://schemas.openxmlformats.org/drawingml/2006/main">
+              <a:graphicData uri="http://schemas.openxmlformats.org/drawingml/2006/picture">
+                <pic:pic xmlns:pic="http://schemas.openxmlformats.org/drawingml/2006/picture">
+                  <pic:nvPicPr>
+                    <pic:cNvPr id="1" name=""/>
+                    <pic:cNvPicPr/>
+                  </pic:nvPicPr>
+                  <pic:blipFill>
+                    <a:blip r:embed="rId36"/>
+                    <a:stretch>
+                      <a:fillRect/>
+                    </a:stretch>
+                  </pic:blipFill>
+                  <pic:spPr>
+                    <a:xfrm>
+                      <a:off x="0" y="0"/>
+                      <a:ext cx="5616000" cy="1285491"/>
+                    </a:xfrm>
+                    <a:prstGeom prst="rect">
+                      <a:avLst/>
+                    </a:prstGeom>
+                  </pic:spPr>
+                </pic:pic>
+              </a:graphicData>
+            </a:graphic>
+          </wp:inline>
+        </w:drawing>
+      </w:r>
+    </w:p>
+    <w:p>
+      <w:pPr>
+        <w:pStyle w:val="Descripcin"/>
+        <w:jc w:val="center"/>
+        <w:rPr>
+          <w:color w:val="000000"/>
+          <w:sz w:val="22"/>
+          <w:szCs w:val="22"/>
+        </w:rPr>
+      </w:pPr>
+      <w:r>
+        <w:t xml:space="preserve">Hexadecimal </w:t>
+      </w:r>
+      <w:fldSimple w:instr=" SEQ Hexadecimal \* ARABIC ">
+        <w:r>
+          <w:rPr>
+            <w:noProof/>
+          </w:rPr>
+          <w:t>3</w:t>
+        </w:r>
+      </w:fldSimple>
+      <w:r>
+        <w:t>. Coseno Inestable Filtrado (Orden del Sistema = 20)</w:t>
+      </w:r>
+    </w:p>
+    <w:p>
+      <w:pPr>
+        <w:pStyle w:val="NormalWeb"/>
+        <w:shd w:val="clear" w:color="auto" w:fill="FFFFFF"/>
+        <w:spacing w:before="0" w:beforeAutospacing="0" w:after="0" w:afterAutospacing="0"/>
+        <w:jc w:val="both"/>
+        <w:rPr>
+          <w:color w:val="000000"/>
+          <w:sz w:val="22"/>
+          <w:szCs w:val="22"/>
+        </w:rPr>
+      </w:pPr>
+    </w:p>
+    <w:p>
+      <w:pPr>
+        <w:pStyle w:val="NormalWeb"/>
+        <w:keepNext/>
+        <w:shd w:val="clear" w:color="auto" w:fill="FFFFFF"/>
+        <w:spacing w:before="0" w:beforeAutospacing="0" w:after="0" w:afterAutospacing="0"/>
+        <w:jc w:val="center"/>
+      </w:pPr>
+      <w:r>
+        <w:rPr>
+          <w:noProof/>
+        </w:rPr>
+        <w:lastRenderedPageBreak/>
+        <w:drawing>
+          <wp:inline distT="0" distB="0" distL="0" distR="0" wp14:anchorId="35E49535" wp14:editId="6658DB0B">
+            <wp:extent cx="5616000" cy="1272147"/>
+            <wp:effectExtent l="0" t="0" r="3810" b="4445"/>
+            <wp:docPr id="32" name="Imagen 32"/>
+            <wp:cNvGraphicFramePr>
+              <a:graphicFrameLocks xmlns:a="http://schemas.openxmlformats.org/drawingml/2006/main" noChangeAspect="1"/>
+            </wp:cNvGraphicFramePr>
+            <a:graphic xmlns:a="http://schemas.openxmlformats.org/drawingml/2006/main">
+              <a:graphicData uri="http://schemas.openxmlformats.org/drawingml/2006/picture">
+                <pic:pic xmlns:pic="http://schemas.openxmlformats.org/drawingml/2006/picture">
+                  <pic:nvPicPr>
+                    <pic:cNvPr id="1" name=""/>
+                    <pic:cNvPicPr/>
+                  </pic:nvPicPr>
+                  <pic:blipFill>
+                    <a:blip r:embed="rId37"/>
+                    <a:stretch>
+                      <a:fillRect/>
+                    </a:stretch>
+                  </pic:blipFill>
+                  <pic:spPr>
+                    <a:xfrm>
+                      <a:off x="0" y="0"/>
+                      <a:ext cx="5616000" cy="1272147"/>
+                    </a:xfrm>
+                    <a:prstGeom prst="rect">
+                      <a:avLst/>
+                    </a:prstGeom>
+                  </pic:spPr>
+                </pic:pic>
+              </a:graphicData>
+            </a:graphic>
+          </wp:inline>
+        </w:drawing>
+      </w:r>
+    </w:p>
+    <w:p>
+      <w:pPr>
+        <w:pStyle w:val="Descripcin"/>
+        <w:jc w:val="center"/>
+        <w:rPr>
+          <w:color w:val="000000"/>
+          <w:sz w:val="22"/>
+          <w:szCs w:val="22"/>
+        </w:rPr>
+      </w:pPr>
+      <w:r>
+        <w:t xml:space="preserve">Hexadecimal </w:t>
+      </w:r>
+      <w:fldSimple w:instr=" SEQ Hexadecimal \* ARABIC ">
+        <w:r>
+          <w:rPr>
+            <w:noProof/>
+          </w:rPr>
+          <w:t>4</w:t>
+        </w:r>
+      </w:fldSimple>
+      <w:r>
+        <w:t>. Coseno Inestable Filtrado (Orden del Sistema = 100)</w:t>
+      </w:r>
+    </w:p>
+    <w:p>
+      <w:pPr>
+        <w:pStyle w:val="NormalWeb"/>
+        <w:shd w:val="clear" w:color="auto" w:fill="FFFFFF"/>
+        <w:spacing w:before="0" w:beforeAutospacing="0" w:after="0" w:afterAutospacing="0"/>
+        <w:jc w:val="both"/>
+        <w:rPr>
+          <w:color w:val="000000"/>
+          <w:sz w:val="22"/>
+          <w:szCs w:val="22"/>
+        </w:rPr>
+      </w:pPr>
+    </w:p>
+    <w:p>
+      <w:pPr>
+        <w:pStyle w:val="NormalWeb"/>
+        <w:keepNext/>
+        <w:shd w:val="clear" w:color="auto" w:fill="FFFFFF"/>
+        <w:spacing w:before="0" w:beforeAutospacing="0" w:after="0" w:afterAutospacing="0"/>
+        <w:jc w:val="center"/>
+      </w:pPr>
+      <w:r>
+        <w:rPr>
+          <w:noProof/>
+        </w:rPr>
+        <w:drawing>
+          <wp:inline distT="0" distB="0" distL="0" distR="0" wp14:anchorId="602916D8" wp14:editId="33046E16">
+            <wp:extent cx="5616000" cy="1301377"/>
+            <wp:effectExtent l="0" t="0" r="3810" b="0"/>
+            <wp:docPr id="33" name="Imagen 33"/>
+            <wp:cNvGraphicFramePr>
+              <a:graphicFrameLocks xmlns:a="http://schemas.openxmlformats.org/drawingml/2006/main" noChangeAspect="1"/>
+            </wp:cNvGraphicFramePr>
+            <a:graphic xmlns:a="http://schemas.openxmlformats.org/drawingml/2006/main">
+              <a:graphicData uri="http://schemas.openxmlformats.org/drawingml/2006/picture">
+                <pic:pic xmlns:pic="http://schemas.openxmlformats.org/drawingml/2006/picture">
+                  <pic:nvPicPr>
+                    <pic:cNvPr id="1" name=""/>
+                    <pic:cNvPicPr/>
+                  </pic:nvPicPr>
+                  <pic:blipFill>
+                    <a:blip r:embed="rId38"/>
+                    <a:stretch>
+                      <a:fillRect/>
+                    </a:stretch>
+                  </pic:blipFill>
+                  <pic:spPr>
+                    <a:xfrm>
+                      <a:off x="0" y="0"/>
+                      <a:ext cx="5616000" cy="1301377"/>
+                    </a:xfrm>
+                    <a:prstGeom prst="rect">
+                      <a:avLst/>
+                    </a:prstGeom>
+                  </pic:spPr>
+                </pic:pic>
+              </a:graphicData>
+            </a:graphic>
+          </wp:inline>
+        </w:drawing>
+      </w:r>
+    </w:p>
+    <w:p>
+      <w:pPr>
+        <w:pStyle w:val="Descripcin"/>
+        <w:jc w:val="center"/>
+        <w:rPr>
+          <w:color w:val="000000"/>
+          <w:sz w:val="22"/>
+          <w:szCs w:val="22"/>
+        </w:rPr>
+      </w:pPr>
+      <w:r>
+        <w:t xml:space="preserve">Hexadecimal </w:t>
+      </w:r>
+      <w:fldSimple w:instr=" SEQ Hexadecimal \* ARABIC ">
+        <w:r>
+          <w:rPr>
+            <w:noProof/>
+          </w:rPr>
+          <w:t>5</w:t>
+        </w:r>
+      </w:fldSimple>
+      <w:r>
+        <w:t>. Coseno Inestable Filtrado (Orden del Sistema = 1000)</w:t>
+      </w:r>
+    </w:p>
+    <w:p>
+      <w:pPr>
+        <w:pStyle w:val="NormalWeb"/>
+        <w:shd w:val="clear" w:color="auto" w:fill="FFFFFF"/>
+        <w:spacing w:before="0" w:beforeAutospacing="0" w:after="0" w:afterAutospacing="0"/>
+        <w:jc w:val="both"/>
+        <w:rPr>
+          <w:color w:val="000000"/>
+          <w:sz w:val="22"/>
+          <w:szCs w:val="22"/>
+        </w:rPr>
+      </w:pPr>
+    </w:p>
+    <w:p>
+      <w:pPr>
+        <w:pStyle w:val="NormalWeb"/>
+        <w:shd w:val="clear" w:color="auto" w:fill="FFFFFF"/>
+        <w:spacing w:before="0" w:beforeAutospacing="0" w:after="0" w:afterAutospacing="0"/>
+        <w:jc w:val="both"/>
+        <w:rPr>
+          <w:color w:val="000000"/>
+          <w:sz w:val="22"/>
+          <w:szCs w:val="22"/>
+        </w:rPr>
+      </w:pPr>
+    </w:p>
+    <w:p>
+      <w:pPr>
+        <w:pStyle w:val="NormalWeb"/>
+        <w:shd w:val="clear" w:color="auto" w:fill="FFFFFF"/>
+        <w:spacing w:before="0" w:beforeAutospacing="0" w:after="0" w:afterAutospacing="0"/>
+        <w:jc w:val="both"/>
+        <w:rPr>
+          <w:color w:val="000000"/>
+          <w:sz w:val="22"/>
+          <w:szCs w:val="22"/>
+        </w:rPr>
+      </w:pPr>
+      <w:r>
+        <w:rPr>
+          <w:color w:val="000000"/>
+          <w:sz w:val="22"/>
+          <w:szCs w:val="22"/>
+        </w:rPr>
+        <w:t xml:space="preserve">Al ver los archivos abiertos en Frhed, se puede notar claramente en la parte resaltada en amarillo que los archivos no son los mismos, a excepción de los Hexadecimales 4 y 5, que son señales idénticas. </w:t>
+      </w:r>
+    </w:p>
+    <w:p>
+      <w:pPr>
+        <w:pStyle w:val="NormalWeb"/>
+        <w:shd w:val="clear" w:color="auto" w:fill="FFFFFF"/>
+        <w:spacing w:before="0" w:beforeAutospacing="0" w:after="0" w:afterAutospacing="0"/>
+        <w:jc w:val="both"/>
+        <w:rPr>
+          <w:color w:val="000000"/>
+          <w:sz w:val="22"/>
+          <w:szCs w:val="22"/>
+        </w:rPr>
+      </w:pPr>
+    </w:p>
+    <w:p>
+      <w:pPr>
+        <w:pStyle w:val="NormalWeb"/>
+        <w:shd w:val="clear" w:color="auto" w:fill="FFFFFF"/>
+        <w:spacing w:before="0" w:beforeAutospacing="0" w:after="0" w:afterAutospacing="0"/>
+        <w:jc w:val="both"/>
+        <w:rPr>
+          <w:color w:val="000000"/>
+          <w:sz w:val="22"/>
+          <w:szCs w:val="22"/>
+        </w:rPr>
+      </w:pPr>
+      <w:r>
+        <w:rPr>
+          <w:color w:val="000000"/>
+          <w:sz w:val="22"/>
+          <w:szCs w:val="22"/>
+        </w:rPr>
+        <w:t xml:space="preserve">Así que nuestra </w:t>
+      </w:r>
+      <w:r>
+        <w:rPr>
+          <w:color w:val="000000"/>
+          <w:sz w:val="22"/>
+          <w:szCs w:val="22"/>
+        </w:rPr>
+        <w:t xml:space="preserve">aseveración era correcta, las señales no son idénticas, sin embargo, es algo complicado saber en que difieren, ya que hay que observarlo en un editor hexadecimal, por lo tanto, aumentar el orden del sistema es aumentar exponencialmente las operaciones que realiza el CPU, por un beneficio que a simple vista no es muy notorio, así que, personalmente, el orden del sistema de 30 es suficiente y no se realizan </w:t>
+      </w:r>
+      <w:r>
+        <w:rPr>
+          <w:color w:val="000000"/>
+          <w:sz w:val="22"/>
+          <w:szCs w:val="22"/>
+        </w:rPr>
+        <w:t>tantas operaciones, ya que son 3 ciclos anidados:</w:t>
+      </w:r>
+    </w:p>
+    <w:p>
+      <w:pPr>
+        <w:pStyle w:val="NormalWeb"/>
+        <w:shd w:val="clear" w:color="auto" w:fill="FFFFFF"/>
+        <w:spacing w:before="0" w:beforeAutospacing="0" w:after="0" w:afterAutospacing="0"/>
+        <w:jc w:val="both"/>
+        <w:rPr>
+          <w:color w:val="000000"/>
+          <w:sz w:val="22"/>
+          <w:szCs w:val="22"/>
+        </w:rPr>
+      </w:pPr>
+    </w:p>
+    <w:p>
+      <w:pPr>
+        <w:pStyle w:val="NormalWeb"/>
+        <w:numPr>
+          <w:ilvl w:val="0"/>
+          <w:numId w:val="1"/>
+        </w:numPr>
+        <w:shd w:val="clear" w:color="auto" w:fill="FFFFFF"/>
+        <w:spacing w:before="0" w:beforeAutospacing="0" w:after="0" w:afterAutospacing="0"/>
+        <w:jc w:val="both"/>
+        <w:rPr>
+          <w:color w:val="000000"/>
+          <w:sz w:val="22"/>
+          <w:szCs w:val="22"/>
+        </w:rPr>
+      </w:pPr>
+      <w:r>
+        <w:rPr>
+          <w:color w:val="000000"/>
+          <w:sz w:val="22"/>
+          <w:szCs w:val="22"/>
+        </w:rPr>
+        <w:t xml:space="preserve">El ciclo para ir recorriendo todos los datos (aproximadamente </w:t>
+      </w:r>
+      <w:r>
+        <w:rPr>
+          <w:color w:val="000000"/>
+          <w:sz w:val="22"/>
+          <w:szCs w:val="22"/>
+        </w:rPr>
+        <w:t>88,200 iteraciones)</w:t>
+      </w:r>
+    </w:p>
+    <w:p>
+      <w:pPr>
+        <w:pStyle w:val="NormalWeb"/>
+        <w:numPr>
+          <w:ilvl w:val="0"/>
+          <w:numId w:val="1"/>
+        </w:numPr>
+        <w:shd w:val="clear" w:color="auto" w:fill="FFFFFF"/>
+        <w:spacing w:before="0" w:beforeAutospacing="0" w:after="0" w:afterAutospacing="0"/>
+        <w:jc w:val="both"/>
+        <w:rPr>
+          <w:color w:val="000000"/>
+          <w:sz w:val="22"/>
+          <w:szCs w:val="22"/>
+        </w:rPr>
+      </w:pPr>
+      <w:r>
+        <w:rPr>
+          <w:color w:val="000000"/>
+          <w:sz w:val="22"/>
+          <w:szCs w:val="22"/>
+        </w:rPr>
+        <w:t>El ciclo para desplazar los elementos hacia la derecha (se realiza 20 veces por cada iteración del ciclo que recorre los datos, así que se realiza 1,764,000 veces en total).</w:t>
+      </w:r>
+    </w:p>
+    <w:p>
+      <w:pPr>
+        <w:pStyle w:val="NormalWeb"/>
+        <w:numPr>
+          <w:ilvl w:val="0"/>
+          <w:numId w:val="1"/>
+        </w:numPr>
+        <w:shd w:val="clear" w:color="auto" w:fill="FFFFFF"/>
+        <w:spacing w:before="0" w:beforeAutospacing="0" w:after="0" w:afterAutospacing="0"/>
+        <w:jc w:val="both"/>
+        <w:rPr>
+          <w:color w:val="000000"/>
+          <w:sz w:val="22"/>
+          <w:szCs w:val="22"/>
+        </w:rPr>
+      </w:pPr>
+      <w:r>
+        <w:rPr>
+          <w:color w:val="000000"/>
+          <w:sz w:val="22"/>
+          <w:szCs w:val="22"/>
+        </w:rPr>
+        <w:t>El ciclo que ejecuta el algoritmo de la convolución discreta que al igual que el anterior, se ejecuta 1,764,000 veces.</w:t>
+      </w:r>
+    </w:p>
+    <w:p>
+      <w:pPr>
+        <w:pStyle w:val="NormalWeb"/>
+        <w:shd w:val="clear" w:color="auto" w:fill="FFFFFF"/>
+        <w:spacing w:before="0" w:beforeAutospacing="0" w:after="0" w:afterAutospacing="0"/>
+        <w:jc w:val="both"/>
+        <w:rPr>
+          <w:color w:val="000000"/>
+          <w:sz w:val="22"/>
+          <w:szCs w:val="22"/>
+        </w:rPr>
+      </w:pPr>
+    </w:p>
+    <w:p>
+      <w:pPr>
+        <w:pStyle w:val="NormalWeb"/>
+        <w:shd w:val="clear" w:color="auto" w:fill="FFFFFF"/>
+        <w:spacing w:before="0" w:beforeAutospacing="0" w:after="0" w:afterAutospacing="0"/>
+        <w:jc w:val="both"/>
+        <w:rPr>
+          <w:color w:val="000000"/>
+          <w:sz w:val="22"/>
+          <w:szCs w:val="22"/>
+        </w:rPr>
+      </w:pPr>
+      <w:r>
+        <w:rPr>
+          <w:color w:val="000000"/>
+          <w:sz w:val="22"/>
+          <w:szCs w:val="22"/>
+        </w:rPr>
+        <w:t>Podemos notar que son demasiadas operaciones, y eso es para un orden del sistema de 20, si lo incrementamos a 30, las operaciones del segundo y tercer ciclo se realizarían 2,646,000 veces. Con un orden de 100, se realizan 8,820,000 veces, y si el orden es de 1,000, las operaciones se realizan 88, 200, 000 veces.</w:t>
+      </w:r>
+    </w:p>
+    <w:p>
+      <w:pPr>
+        <w:pStyle w:val="NormalWeb"/>
+        <w:shd w:val="clear" w:color="auto" w:fill="FFFFFF"/>
+        <w:spacing w:before="0" w:beforeAutospacing="0" w:after="0" w:afterAutospacing="0"/>
+        <w:jc w:val="both"/>
+        <w:rPr>
+          <w:color w:val="000000"/>
+          <w:sz w:val="22"/>
+          <w:szCs w:val="22"/>
+        </w:rPr>
+      </w:pPr>
+    </w:p>
+    <w:p>
+      <w:pPr>
+        <w:pStyle w:val="NormalWeb"/>
+        <w:shd w:val="clear" w:color="auto" w:fill="FFFFFF"/>
+        <w:spacing w:before="0" w:beforeAutospacing="0" w:after="0" w:afterAutospacing="0"/>
+        <w:jc w:val="both"/>
+        <w:rPr>
+          <w:color w:val="000000"/>
+          <w:sz w:val="22"/>
+          <w:szCs w:val="22"/>
+        </w:rPr>
+      </w:pPr>
+      <w:r>
+        <w:rPr>
+          <w:color w:val="000000"/>
+          <w:sz w:val="22"/>
+          <w:szCs w:val="22"/>
+        </w:rPr>
+        <w:t>Si consideramos que una computadora puede procesar 1,000,000,000 de operaciones por segundo, para un orden de 20, la ejecución del puro algoritmo (sin considerar copiar la cabecera, generar el impulso, etc.), se tardaría aproximadamente 0.00361 segundos. Para un orden de 30, la ejecución tardaría 0.00538 segundos, para un orden de 100, la ejecución tardaría aproximadamente 0.01772 segundos y para un orden de 1000, la ejecución tardaría aproximadamente 0.1764 segundos.</w:t>
+      </w:r>
+    </w:p>
+    <w:p>
+      <w:pPr>
+        <w:pStyle w:val="NormalWeb"/>
+        <w:shd w:val="clear" w:color="auto" w:fill="FFFFFF"/>
+        <w:spacing w:before="0" w:beforeAutospacing="0" w:after="0" w:afterAutospacing="0"/>
+        <w:jc w:val="both"/>
+        <w:rPr>
+          <w:color w:val="000000"/>
+          <w:sz w:val="22"/>
+          <w:szCs w:val="22"/>
+        </w:rPr>
+      </w:pPr>
+    </w:p>
+    <w:p>
+      <w:pPr>
+        <w:pStyle w:val="NormalWeb"/>
+        <w:shd w:val="clear" w:color="auto" w:fill="FFFFFF"/>
+        <w:spacing w:before="0" w:beforeAutospacing="0" w:after="0" w:afterAutospacing="0"/>
+        <w:jc w:val="both"/>
+        <w:rPr>
+          <w:color w:val="000000"/>
+          <w:sz w:val="22"/>
+          <w:szCs w:val="22"/>
+        </w:rPr>
+      </w:pPr>
+      <w:r>
+        <w:rPr>
+          <w:color w:val="000000"/>
+          <w:sz w:val="22"/>
+          <w:szCs w:val="22"/>
+        </w:rPr>
+        <w:t xml:space="preserve">Como se puede apreciar, los tiempos de ejecución no parecen demasiado, pero poniéndolo en perspectiva, el tamaño más grande que se probó con estas señales fue de 1 segundo, si al filtro le </w:t>
+      </w:r>
+      <w:r>
+        <w:rPr>
+          <w:color w:val="000000"/>
+          <w:sz w:val="22"/>
+          <w:szCs w:val="22"/>
+        </w:rPr>
+        <w:lastRenderedPageBreak/>
+        <w:t>metemos un archivo WAV que dure 3 minutos (aproximadamente lo que dura una canción), el tiempo de ejecución aumentaría a 31.7678 segundos con un orden de sistema de 1,000, que es un tiempo de cómputo demasiado grande. Sin embargo, para un orden de 20, el tiempo de ejecución aumentaría a 0.6509 segundos, que es un tiempo bastante aceptable, inclusive para un orden de 30, el tiempo de ejecución estimado es de 0.9684 segundos, que sigue siendo un tiempo bastante bueno.</w:t>
+      </w:r>
+    </w:p>
+    <w:p>
+      <w:pPr>
+        <w:pStyle w:val="NormalWeb"/>
+        <w:shd w:val="clear" w:color="auto" w:fill="FFFFFF"/>
+        <w:spacing w:before="0" w:beforeAutospacing="0" w:after="0" w:afterAutospacing="0"/>
+        <w:jc w:val="both"/>
+        <w:rPr>
+          <w:color w:val="000000"/>
+          <w:sz w:val="22"/>
+          <w:szCs w:val="22"/>
+        </w:rPr>
+      </w:pPr>
+    </w:p>
+    <w:p>
+      <w:pPr>
+        <w:pStyle w:val="NormalWeb"/>
+        <w:shd w:val="clear" w:color="auto" w:fill="FFFFFF"/>
+        <w:spacing w:before="0" w:beforeAutospacing="0" w:after="0" w:afterAutospacing="0"/>
+        <w:jc w:val="both"/>
+        <w:rPr>
+          <w:color w:val="000000"/>
+          <w:sz w:val="22"/>
+          <w:szCs w:val="22"/>
+        </w:rPr>
+      </w:pPr>
+      <w:r>
+        <w:rPr>
+          <w:color w:val="000000"/>
+          <w:sz w:val="22"/>
+          <w:szCs w:val="22"/>
+        </w:rPr>
+        <w:t xml:space="preserve">Por lo </w:t>
+      </w:r>
+      <w:proofErr w:type="gramStart"/>
+      <w:r>
+        <w:rPr>
+          <w:color w:val="000000"/>
+          <w:sz w:val="22"/>
+          <w:szCs w:val="22"/>
+        </w:rPr>
+        <w:t>tanto</w:t>
+      </w:r>
+      <w:proofErr w:type="gramEnd"/>
+      <w:r>
+        <w:rPr>
+          <w:color w:val="000000"/>
+          <w:sz w:val="22"/>
+          <w:szCs w:val="22"/>
+        </w:rPr>
+        <w:t xml:space="preserve"> el orden ideal se encuentra entre 20 y 30, para obtener una mejor relación de costo – beneficio (tomando en cuenta tiempo computacional y calidad de la señal de salida).</w:t>
       </w:r>
     </w:p>
     <w:p>
@@ -6863,14 +7527,13 @@
           <w:szCs w:val="22"/>
         </w:rPr>
       </w:pPr>
-      <w:bookmarkStart w:id="24" w:name="_Toc476313181"/>
+      <w:bookmarkStart w:id="23" w:name="_Toc476313181"/>
       <w:r>
         <w:rPr>
           <w:rFonts w:ascii="Times New Roman" w:hAnsi="Times New Roman" w:cs="Times New Roman"/>
           <w:sz w:val="22"/>
           <w:szCs w:val="22"/>
         </w:rPr>
-        <w:lastRenderedPageBreak/>
         <w:t>Conclusion</w:t>
       </w:r>
       <w:r>
@@ -6889,7 +7552,7 @@
         </w:rPr>
         <w:t>s:</w:t>
       </w:r>
-      <w:bookmarkEnd w:id="24"/>
+      <w:bookmarkEnd w:id="23"/>
     </w:p>
     <w:p>
       <w:pPr>
@@ -6985,6 +7648,8 @@
         </w:rPr>
         <w:t>*¿Hubo algún defecto en el diseño experimental o en el procedimiento?</w:t>
       </w:r>
+      <w:bookmarkStart w:id="24" w:name="_GoBack"/>
+      <w:bookmarkEnd w:id="24"/>
     </w:p>
     <w:p>
       <w:pPr>
@@ -7140,7 +7805,7 @@
         </w:rPr>
         <w:t xml:space="preserve">. Disponible en:  </w:t>
       </w:r>
-      <w:hyperlink r:id="rId34" w:history="1">
+      <w:hyperlink r:id="rId39" w:history="1">
         <w:r>
           <w:rPr>
             <w:rStyle w:val="Hipervnculo"/>
@@ -7190,7 +7855,7 @@
         </w:rPr>
         <w:t xml:space="preserve">Wikipedia, ‘Circuito RC’. [Online]. Disponible en: </w:t>
       </w:r>
-      <w:hyperlink r:id="rId35" w:history="1">
+      <w:hyperlink r:id="rId40" w:history="1">
         <w:r>
           <w:rPr>
             <w:rStyle w:val="Hipervnculo"/>
@@ -7247,7 +7912,7 @@
         </w:rPr>
         <w:t xml:space="preserve"> RC Paso Bajo’. [Online]. Disponible en: </w:t>
       </w:r>
-      <w:hyperlink r:id="rId36" w:history="1">
+      <w:hyperlink r:id="rId41" w:history="1">
         <w:r>
           <w:rPr>
             <w:rStyle w:val="Hipervnculo"/>
@@ -7291,7 +7956,7 @@
         </w:rPr>
         <w:t xml:space="preserve"> Romero Gamarra Joel Mauricio, ‘Bajar Volumen a un Archivo WAV’. [Online]. Disponible en: </w:t>
       </w:r>
-      <w:hyperlink r:id="rId37" w:history="1">
+      <w:hyperlink r:id="rId42" w:history="1">
         <w:r>
           <w:rPr>
             <w:rStyle w:val="Hipervnculo"/>
@@ -7665,6 +8330,7 @@
           <w:szCs w:val="16"/>
           <w:lang w:val="en-US"/>
         </w:rPr>
+        <w:lastRenderedPageBreak/>
         <w:t xml:space="preserve">#include </w:t>
       </w:r>
       <w:r>
@@ -9892,7 +10558,6 @@
           <w:szCs w:val="16"/>
           <w:lang w:val="en-US"/>
         </w:rPr>
-        <w:lastRenderedPageBreak/>
         <w:tab/>
       </w:r>
       <w:r>
@@ -16880,7 +17545,6 @@
           <w:sz w:val="16"/>
           <w:szCs w:val="16"/>
         </w:rPr>
-        <w:lastRenderedPageBreak/>
         <w:tab/>
       </w:r>
       <w:r>
@@ -24688,6 +25352,7 @@
           <w:szCs w:val="16"/>
           <w:lang w:val="en-US"/>
         </w:rPr>
+        <w:lastRenderedPageBreak/>
         <w:tab/>
       </w:r>
     </w:p>
@@ -27031,7 +27696,6 @@
           <w:szCs w:val="16"/>
           <w:lang w:val="en-US"/>
         </w:rPr>
-        <w:lastRenderedPageBreak/>
         <w:tab/>
       </w:r>
       <w:r>
@@ -35541,6 +36205,7 @@
           <w:szCs w:val="16"/>
           <w:lang w:val="en-US"/>
         </w:rPr>
+        <w:lastRenderedPageBreak/>
         <w:tab/>
       </w:r>
       <w:r>
@@ -37165,7 +37830,6 @@
           <w:sz w:val="16"/>
           <w:szCs w:val="16"/>
         </w:rPr>
-        <w:lastRenderedPageBreak/>
         <w:tab/>
       </w:r>
       <w:r>
@@ -42242,6 +42906,7 @@
           <w:sz w:val="16"/>
           <w:szCs w:val="16"/>
         </w:rPr>
+        <w:lastRenderedPageBreak/>
         <w:t>float</w:t>
       </w:r>
       <w:r>
@@ -42489,7 +43154,7 @@
       </w:r>
     </w:p>
     <w:sectPr>
-      <w:footerReference w:type="default" r:id="rId38"/>
+      <w:footerReference w:type="default" r:id="rId43"/>
       <w:pgSz w:w="12240" w:h="15840"/>
       <w:pgMar w:top="1417" w:right="1701" w:bottom="1417" w:left="1701" w:header="708" w:footer="708" w:gutter="0"/>
       <w:pgNumType w:start="1"/>
@@ -42535,7 +43200,6 @@
         <w:docPartUnique/>
       </w:docPartObj>
     </w:sdtPr>
-    <w:sdtEndPr/>
     <w:sdtContent>
       <w:p>
         <w:pPr>
@@ -42600,7 +43264,6 @@
         <w:docPartUnique/>
       </w:docPartObj>
     </w:sdtPr>
-    <w:sdtEndPr/>
     <w:sdtContent>
       <w:p>
         <w:pPr>
@@ -42659,7 +43322,7 @@
       <w:rPr>
         <w:noProof/>
       </w:rPr>
-      <w:t>16</w:t>
+      <w:t>19</w:t>
     </w:r>
     <w:r>
       <w:rPr>
@@ -44649,7 +45312,7 @@
 </file>
 
 <file path=customXml/itemProps1.xml><?xml version="1.0" encoding="utf-8"?>
-<ds:datastoreItem xmlns:ds="http://schemas.openxmlformats.org/officeDocument/2006/customXml" ds:itemID="{4B569FA0-0796-4D68-A91C-367AC80A683A}">
+<ds:datastoreItem xmlns:ds="http://schemas.openxmlformats.org/officeDocument/2006/customXml" ds:itemID="{F5F81EC8-76B6-4957-A961-DC5205AEA142}">
   <ds:schemaRefs>
     <ds:schemaRef ds:uri="http://schemas.openxmlformats.org/officeDocument/2006/bibliography"/>
   </ds:schemaRefs>

</xml_diff>